<commit_message>
Update on the documentary
</commit_message>
<xml_diff>
--- a/Monument-Hunter/Presentation and documentation/Monument Hunter documentation.docx
+++ b/Monument-Hunter/Presentation and documentation/Monument Hunter documentation.docx
@@ -157,7 +157,7 @@
           <w:pPr>
             <w:pStyle w:val="TOC1"/>
             <w:rPr>
-              <w:rFonts w:ascii="Comic Sans MS" w:eastAsiaTheme="minorEastAsia" w:hAnsi="Comic Sans MS"/>
+              <w:rFonts w:eastAsiaTheme="minorEastAsia"/>
               <w:noProof/>
             </w:rPr>
           </w:pPr>
@@ -179,7 +179,7 @@
             </w:rPr>
             <w:fldChar w:fldCharType="separate"/>
           </w:r>
-          <w:hyperlink w:anchor="_Toc87274617" w:history="1">
+          <w:hyperlink w:anchor="_Toc98678105" w:history="1">
             <w:r>
               <w:rPr>
                 <w:rStyle w:val="Hyperlink"/>
@@ -191,7 +191,7 @@
             </w:r>
             <w:r>
               <w:rPr>
-                <w:rFonts w:ascii="Comic Sans MS" w:eastAsiaTheme="minorEastAsia" w:hAnsi="Comic Sans MS"/>
+                <w:rFonts w:eastAsiaTheme="minorEastAsia"/>
                 <w:noProof/>
               </w:rPr>
               <w:tab/>
@@ -206,7 +206,6 @@
             </w:r>
             <w:r>
               <w:rPr>
-                <w:rFonts w:ascii="Comic Sans MS" w:hAnsi="Comic Sans MS"/>
                 <w:noProof/>
                 <w:webHidden/>
               </w:rPr>
@@ -214,7 +213,6 @@
             </w:r>
             <w:r>
               <w:rPr>
-                <w:rFonts w:ascii="Comic Sans MS" w:hAnsi="Comic Sans MS"/>
                 <w:noProof/>
                 <w:webHidden/>
               </w:rPr>
@@ -222,22 +220,19 @@
             </w:r>
             <w:r>
               <w:rPr>
-                <w:rFonts w:ascii="Comic Sans MS" w:hAnsi="Comic Sans MS"/>
-                <w:noProof/>
-                <w:webHidden/>
-              </w:rPr>
-              <w:instrText xml:space="preserve"> PAGEREF _Toc87274617 \h </w:instrText>
-            </w:r>
-            <w:r>
-              <w:rPr>
-                <w:rFonts w:ascii="Comic Sans MS" w:hAnsi="Comic Sans MS"/>
-                <w:noProof/>
-                <w:webHidden/>
-              </w:rPr>
-            </w:r>
-            <w:r>
-              <w:rPr>
-                <w:rFonts w:ascii="Comic Sans MS" w:hAnsi="Comic Sans MS"/>
+                <w:noProof/>
+                <w:webHidden/>
+              </w:rPr>
+              <w:instrText xml:space="preserve"> PAGEREF _Toc98678105 \h </w:instrText>
+            </w:r>
+            <w:r>
+              <w:rPr>
+                <w:noProof/>
+                <w:webHidden/>
+              </w:rPr>
+            </w:r>
+            <w:r>
+              <w:rPr>
                 <w:noProof/>
                 <w:webHidden/>
               </w:rPr>
@@ -245,15 +240,13 @@
             </w:r>
             <w:r>
               <w:rPr>
-                <w:rFonts w:ascii="Comic Sans MS" w:hAnsi="Comic Sans MS"/>
-                <w:noProof/>
-                <w:webHidden/>
-              </w:rPr>
-              <w:t>3</w:t>
-            </w:r>
-            <w:r>
-              <w:rPr>
-                <w:rFonts w:ascii="Comic Sans MS" w:hAnsi="Comic Sans MS"/>
+                <w:noProof/>
+                <w:webHidden/>
+              </w:rPr>
+              <w:t>2</w:t>
+            </w:r>
+            <w:r>
+              <w:rPr>
                 <w:noProof/>
                 <w:webHidden/>
               </w:rPr>
@@ -265,11 +258,11 @@
           <w:pPr>
             <w:pStyle w:val="TOC1"/>
             <w:rPr>
-              <w:rFonts w:ascii="Comic Sans MS" w:eastAsiaTheme="minorEastAsia" w:hAnsi="Comic Sans MS"/>
+              <w:rFonts w:eastAsiaTheme="minorEastAsia"/>
               <w:noProof/>
             </w:rPr>
           </w:pPr>
-          <w:hyperlink w:anchor="_Toc87274618" w:history="1">
+          <w:hyperlink w:anchor="_Toc98678106" w:history="1">
             <w:r>
               <w:rPr>
                 <w:rStyle w:val="Hyperlink"/>
@@ -280,7 +273,7 @@
             </w:r>
             <w:r>
               <w:rPr>
-                <w:rFonts w:ascii="Comic Sans MS" w:eastAsiaTheme="minorEastAsia" w:hAnsi="Comic Sans MS"/>
+                <w:rFonts w:eastAsiaTheme="minorEastAsia"/>
                 <w:noProof/>
               </w:rPr>
               <w:tab/>
@@ -295,7 +288,6 @@
             </w:r>
             <w:r>
               <w:rPr>
-                <w:rFonts w:ascii="Comic Sans MS" w:hAnsi="Comic Sans MS"/>
                 <w:noProof/>
                 <w:webHidden/>
               </w:rPr>
@@ -303,7 +295,6 @@
             </w:r>
             <w:r>
               <w:rPr>
-                <w:rFonts w:ascii="Comic Sans MS" w:hAnsi="Comic Sans MS"/>
                 <w:noProof/>
                 <w:webHidden/>
               </w:rPr>
@@ -311,22 +302,19 @@
             </w:r>
             <w:r>
               <w:rPr>
-                <w:rFonts w:ascii="Comic Sans MS" w:hAnsi="Comic Sans MS"/>
-                <w:noProof/>
-                <w:webHidden/>
-              </w:rPr>
-              <w:instrText xml:space="preserve"> PAGEREF _Toc87274618 \h </w:instrText>
-            </w:r>
-            <w:r>
-              <w:rPr>
-                <w:rFonts w:ascii="Comic Sans MS" w:hAnsi="Comic Sans MS"/>
-                <w:noProof/>
-                <w:webHidden/>
-              </w:rPr>
-            </w:r>
-            <w:r>
-              <w:rPr>
-                <w:rFonts w:ascii="Comic Sans MS" w:hAnsi="Comic Sans MS"/>
+                <w:noProof/>
+                <w:webHidden/>
+              </w:rPr>
+              <w:instrText xml:space="preserve"> PAGEREF _Toc98678106 \h </w:instrText>
+            </w:r>
+            <w:r>
+              <w:rPr>
+                <w:noProof/>
+                <w:webHidden/>
+              </w:rPr>
+            </w:r>
+            <w:r>
+              <w:rPr>
                 <w:noProof/>
                 <w:webHidden/>
               </w:rPr>
@@ -334,15 +322,13 @@
             </w:r>
             <w:r>
               <w:rPr>
-                <w:rFonts w:ascii="Comic Sans MS" w:hAnsi="Comic Sans MS"/>
-                <w:noProof/>
-                <w:webHidden/>
-              </w:rPr>
-              <w:t>3</w:t>
-            </w:r>
-            <w:r>
-              <w:rPr>
-                <w:rFonts w:ascii="Comic Sans MS" w:hAnsi="Comic Sans MS"/>
+                <w:noProof/>
+                <w:webHidden/>
+              </w:rPr>
+              <w:t>2</w:t>
+            </w:r>
+            <w:r>
+              <w:rPr>
                 <w:noProof/>
                 <w:webHidden/>
               </w:rPr>
@@ -354,11 +340,11 @@
           <w:pPr>
             <w:pStyle w:val="TOC1"/>
             <w:rPr>
-              <w:rFonts w:ascii="Comic Sans MS" w:eastAsiaTheme="minorEastAsia" w:hAnsi="Comic Sans MS"/>
+              <w:rFonts w:eastAsiaTheme="minorEastAsia"/>
               <w:noProof/>
             </w:rPr>
           </w:pPr>
-          <w:hyperlink w:anchor="_Toc87274619" w:history="1">
+          <w:hyperlink w:anchor="_Toc98678107" w:history="1">
             <w:r>
               <w:rPr>
                 <w:rStyle w:val="Hyperlink"/>
@@ -370,7 +356,7 @@
             </w:r>
             <w:r>
               <w:rPr>
-                <w:rFonts w:ascii="Comic Sans MS" w:eastAsiaTheme="minorEastAsia" w:hAnsi="Comic Sans MS"/>
+                <w:rFonts w:eastAsiaTheme="minorEastAsia"/>
                 <w:noProof/>
               </w:rPr>
               <w:tab/>
@@ -385,7 +371,6 @@
             </w:r>
             <w:r>
               <w:rPr>
-                <w:rFonts w:ascii="Comic Sans MS" w:hAnsi="Comic Sans MS"/>
                 <w:noProof/>
                 <w:webHidden/>
               </w:rPr>
@@ -393,7 +378,6 @@
             </w:r>
             <w:r>
               <w:rPr>
-                <w:rFonts w:ascii="Comic Sans MS" w:hAnsi="Comic Sans MS"/>
                 <w:noProof/>
                 <w:webHidden/>
               </w:rPr>
@@ -401,22 +385,19 @@
             </w:r>
             <w:r>
               <w:rPr>
-                <w:rFonts w:ascii="Comic Sans MS" w:hAnsi="Comic Sans MS"/>
-                <w:noProof/>
-                <w:webHidden/>
-              </w:rPr>
-              <w:instrText xml:space="preserve"> PAGEREF _Toc87274619 \h </w:instrText>
-            </w:r>
-            <w:r>
-              <w:rPr>
-                <w:rFonts w:ascii="Comic Sans MS" w:hAnsi="Comic Sans MS"/>
-                <w:noProof/>
-                <w:webHidden/>
-              </w:rPr>
-            </w:r>
-            <w:r>
-              <w:rPr>
-                <w:rFonts w:ascii="Comic Sans MS" w:hAnsi="Comic Sans MS"/>
+                <w:noProof/>
+                <w:webHidden/>
+              </w:rPr>
+              <w:instrText xml:space="preserve"> PAGEREF _Toc98678107 \h </w:instrText>
+            </w:r>
+            <w:r>
+              <w:rPr>
+                <w:noProof/>
+                <w:webHidden/>
+              </w:rPr>
+            </w:r>
+            <w:r>
+              <w:rPr>
                 <w:noProof/>
                 <w:webHidden/>
               </w:rPr>
@@ -424,15 +405,13 @@
             </w:r>
             <w:r>
               <w:rPr>
-                <w:rFonts w:ascii="Comic Sans MS" w:hAnsi="Comic Sans MS"/>
-                <w:noProof/>
-                <w:webHidden/>
-              </w:rPr>
-              <w:t>4</w:t>
-            </w:r>
-            <w:r>
-              <w:rPr>
-                <w:rFonts w:ascii="Comic Sans MS" w:hAnsi="Comic Sans MS"/>
+                <w:noProof/>
+                <w:webHidden/>
+              </w:rPr>
+              <w:t>2</w:t>
+            </w:r>
+            <w:r>
+              <w:rPr>
                 <w:noProof/>
                 <w:webHidden/>
               </w:rPr>
@@ -444,11 +423,11 @@
           <w:pPr>
             <w:pStyle w:val="TOC1"/>
             <w:rPr>
-              <w:rFonts w:ascii="Comic Sans MS" w:eastAsiaTheme="minorEastAsia" w:hAnsi="Comic Sans MS"/>
+              <w:rFonts w:eastAsiaTheme="minorEastAsia"/>
               <w:noProof/>
             </w:rPr>
           </w:pPr>
-          <w:hyperlink w:anchor="_Toc87274620" w:history="1">
+          <w:hyperlink w:anchor="_Toc98678108" w:history="1">
             <w:r>
               <w:rPr>
                 <w:rStyle w:val="Hyperlink"/>
@@ -460,7 +439,7 @@
             </w:r>
             <w:r>
               <w:rPr>
-                <w:rFonts w:ascii="Comic Sans MS" w:eastAsiaTheme="minorEastAsia" w:hAnsi="Comic Sans MS"/>
+                <w:rFonts w:eastAsiaTheme="minorEastAsia"/>
                 <w:noProof/>
               </w:rPr>
               <w:tab/>
@@ -475,7 +454,6 @@
             </w:r>
             <w:r>
               <w:rPr>
-                <w:rFonts w:ascii="Comic Sans MS" w:hAnsi="Comic Sans MS"/>
                 <w:noProof/>
                 <w:webHidden/>
               </w:rPr>
@@ -483,7 +461,6 @@
             </w:r>
             <w:r>
               <w:rPr>
-                <w:rFonts w:ascii="Comic Sans MS" w:hAnsi="Comic Sans MS"/>
                 <w:noProof/>
                 <w:webHidden/>
               </w:rPr>
@@ -491,22 +468,19 @@
             </w:r>
             <w:r>
               <w:rPr>
-                <w:rFonts w:ascii="Comic Sans MS" w:hAnsi="Comic Sans MS"/>
-                <w:noProof/>
-                <w:webHidden/>
-              </w:rPr>
-              <w:instrText xml:space="preserve"> PAGEREF _Toc87274620 \h </w:instrText>
-            </w:r>
-            <w:r>
-              <w:rPr>
-                <w:rFonts w:ascii="Comic Sans MS" w:hAnsi="Comic Sans MS"/>
-                <w:noProof/>
-                <w:webHidden/>
-              </w:rPr>
-            </w:r>
-            <w:r>
-              <w:rPr>
-                <w:rFonts w:ascii="Comic Sans MS" w:hAnsi="Comic Sans MS"/>
+                <w:noProof/>
+                <w:webHidden/>
+              </w:rPr>
+              <w:instrText xml:space="preserve"> PAGEREF _Toc98678108 \h </w:instrText>
+            </w:r>
+            <w:r>
+              <w:rPr>
+                <w:noProof/>
+                <w:webHidden/>
+              </w:rPr>
+            </w:r>
+            <w:r>
+              <w:rPr>
                 <w:noProof/>
                 <w:webHidden/>
               </w:rPr>
@@ -514,15 +488,13 @@
             </w:r>
             <w:r>
               <w:rPr>
-                <w:rFonts w:ascii="Comic Sans MS" w:hAnsi="Comic Sans MS"/>
-                <w:noProof/>
-                <w:webHidden/>
-              </w:rPr>
-              <w:t>4</w:t>
-            </w:r>
-            <w:r>
-              <w:rPr>
-                <w:rFonts w:ascii="Comic Sans MS" w:hAnsi="Comic Sans MS"/>
+                <w:noProof/>
+                <w:webHidden/>
+              </w:rPr>
+              <w:t>3</w:t>
+            </w:r>
+            <w:r>
+              <w:rPr>
                 <w:noProof/>
                 <w:webHidden/>
               </w:rPr>
@@ -538,46 +510,44 @@
               <w:tab w:val="right" w:leader="dot" w:pos="9350"/>
             </w:tabs>
             <w:rPr>
-              <w:rFonts w:ascii="Comic Sans MS" w:hAnsi="Comic Sans MS" w:cstheme="minorBidi"/>
+              <w:rFonts w:cstheme="minorBidi"/>
               <w:noProof/>
             </w:rPr>
           </w:pPr>
-          <w:hyperlink w:anchor="_Toc87274621" w:history="1">
+          <w:hyperlink w:anchor="_Toc98678109" w:history="1">
+            <w:r>
+              <w:rPr>
+                <w:rStyle w:val="Hyperlink"/>
+                <w:rFonts w:ascii="Symbol" w:hAnsi="Symbol"/>
+                <w:noProof/>
+                <w:lang w:val="bg-BG"/>
+              </w:rPr>
+              <w:t></w:t>
+            </w:r>
+            <w:r>
+              <w:rPr>
+                <w:rFonts w:cstheme="minorBidi"/>
+                <w:noProof/>
+              </w:rPr>
+              <w:tab/>
+            </w:r>
             <w:r>
               <w:rPr>
                 <w:rStyle w:val="Hyperlink"/>
                 <w:rFonts w:ascii="Comic Sans MS" w:hAnsi="Comic Sans MS"/>
                 <w:noProof/>
-                <w:lang w:val="bg-BG"/>
-              </w:rPr>
-              <w:t></w:t>
-            </w:r>
-            <w:r>
-              <w:rPr>
-                <w:rFonts w:ascii="Comic Sans MS" w:hAnsi="Comic Sans MS" w:cstheme="minorBidi"/>
-                <w:noProof/>
+              </w:rPr>
+              <w:t>Form the team</w:t>
+            </w:r>
+            <w:r>
+              <w:rPr>
+                <w:noProof/>
+                <w:webHidden/>
               </w:rPr>
               <w:tab/>
             </w:r>
             <w:r>
               <w:rPr>
-                <w:rStyle w:val="Hyperlink"/>
-                <w:rFonts w:ascii="Comic Sans MS" w:hAnsi="Comic Sans MS"/>
-                <w:noProof/>
-              </w:rPr>
-              <w:t>Form the team</w:t>
-            </w:r>
-            <w:r>
-              <w:rPr>
-                <w:rFonts w:ascii="Comic Sans MS" w:hAnsi="Comic Sans MS"/>
-                <w:noProof/>
-                <w:webHidden/>
-              </w:rPr>
-              <w:tab/>
-            </w:r>
-            <w:r>
-              <w:rPr>
-                <w:rFonts w:ascii="Comic Sans MS" w:hAnsi="Comic Sans MS"/>
                 <w:noProof/>
                 <w:webHidden/>
               </w:rPr>
@@ -585,22 +555,19 @@
             </w:r>
             <w:r>
               <w:rPr>
-                <w:rFonts w:ascii="Comic Sans MS" w:hAnsi="Comic Sans MS"/>
-                <w:noProof/>
-                <w:webHidden/>
-              </w:rPr>
-              <w:instrText xml:space="preserve"> PAGEREF _Toc87274621 \h </w:instrText>
-            </w:r>
-            <w:r>
-              <w:rPr>
-                <w:rFonts w:ascii="Comic Sans MS" w:hAnsi="Comic Sans MS"/>
-                <w:noProof/>
-                <w:webHidden/>
-              </w:rPr>
-            </w:r>
-            <w:r>
-              <w:rPr>
-                <w:rFonts w:ascii="Comic Sans MS" w:hAnsi="Comic Sans MS"/>
+                <w:noProof/>
+                <w:webHidden/>
+              </w:rPr>
+              <w:instrText xml:space="preserve"> PAGEREF _Toc98678109 \h </w:instrText>
+            </w:r>
+            <w:r>
+              <w:rPr>
+                <w:noProof/>
+                <w:webHidden/>
+              </w:rPr>
+            </w:r>
+            <w:r>
+              <w:rPr>
                 <w:noProof/>
                 <w:webHidden/>
               </w:rPr>
@@ -608,15 +575,13 @@
             </w:r>
             <w:r>
               <w:rPr>
-                <w:rFonts w:ascii="Comic Sans MS" w:hAnsi="Comic Sans MS"/>
-                <w:noProof/>
-                <w:webHidden/>
-              </w:rPr>
-              <w:t>4</w:t>
-            </w:r>
-            <w:r>
-              <w:rPr>
-                <w:rFonts w:ascii="Comic Sans MS" w:hAnsi="Comic Sans MS"/>
+                <w:noProof/>
+                <w:webHidden/>
+              </w:rPr>
+              <w:t>3</w:t>
+            </w:r>
+            <w:r>
+              <w:rPr>
                 <w:noProof/>
                 <w:webHidden/>
               </w:rPr>
@@ -632,46 +597,44 @@
               <w:tab w:val="right" w:leader="dot" w:pos="9350"/>
             </w:tabs>
             <w:rPr>
-              <w:rFonts w:ascii="Comic Sans MS" w:hAnsi="Comic Sans MS" w:cstheme="minorBidi"/>
+              <w:rFonts w:cstheme="minorBidi"/>
               <w:noProof/>
             </w:rPr>
           </w:pPr>
-          <w:hyperlink w:anchor="_Toc87274622" w:history="1">
+          <w:hyperlink w:anchor="_Toc98678110" w:history="1">
+            <w:r>
+              <w:rPr>
+                <w:rStyle w:val="Hyperlink"/>
+                <w:rFonts w:ascii="Symbol" w:hAnsi="Symbol"/>
+                <w:noProof/>
+                <w:lang w:val="bg-BG"/>
+              </w:rPr>
+              <w:t></w:t>
+            </w:r>
+            <w:r>
+              <w:rPr>
+                <w:rFonts w:cstheme="minorBidi"/>
+                <w:noProof/>
+              </w:rPr>
+              <w:tab/>
+            </w:r>
             <w:r>
               <w:rPr>
                 <w:rStyle w:val="Hyperlink"/>
                 <w:rFonts w:ascii="Comic Sans MS" w:hAnsi="Comic Sans MS"/>
                 <w:noProof/>
-                <w:lang w:val="bg-BG"/>
-              </w:rPr>
-              <w:t></w:t>
-            </w:r>
-            <w:r>
-              <w:rPr>
-                <w:rFonts w:ascii="Comic Sans MS" w:hAnsi="Comic Sans MS" w:cstheme="minorBidi"/>
-                <w:noProof/>
+              </w:rPr>
+              <w:t>Do research on the topic</w:t>
+            </w:r>
+            <w:r>
+              <w:rPr>
+                <w:noProof/>
+                <w:webHidden/>
               </w:rPr>
               <w:tab/>
             </w:r>
             <w:r>
               <w:rPr>
-                <w:rStyle w:val="Hyperlink"/>
-                <w:rFonts w:ascii="Comic Sans MS" w:hAnsi="Comic Sans MS"/>
-                <w:noProof/>
-              </w:rPr>
-              <w:t>Do research on the topic</w:t>
-            </w:r>
-            <w:r>
-              <w:rPr>
-                <w:rFonts w:ascii="Comic Sans MS" w:hAnsi="Comic Sans MS"/>
-                <w:noProof/>
-                <w:webHidden/>
-              </w:rPr>
-              <w:tab/>
-            </w:r>
-            <w:r>
-              <w:rPr>
-                <w:rFonts w:ascii="Comic Sans MS" w:hAnsi="Comic Sans MS"/>
                 <w:noProof/>
                 <w:webHidden/>
               </w:rPr>
@@ -679,22 +642,19 @@
             </w:r>
             <w:r>
               <w:rPr>
-                <w:rFonts w:ascii="Comic Sans MS" w:hAnsi="Comic Sans MS"/>
-                <w:noProof/>
-                <w:webHidden/>
-              </w:rPr>
-              <w:instrText xml:space="preserve"> PAGEREF _Toc87274622 \h </w:instrText>
-            </w:r>
-            <w:r>
-              <w:rPr>
-                <w:rFonts w:ascii="Comic Sans MS" w:hAnsi="Comic Sans MS"/>
-                <w:noProof/>
-                <w:webHidden/>
-              </w:rPr>
-            </w:r>
-            <w:r>
-              <w:rPr>
-                <w:rFonts w:ascii="Comic Sans MS" w:hAnsi="Comic Sans MS"/>
+                <w:noProof/>
+                <w:webHidden/>
+              </w:rPr>
+              <w:instrText xml:space="preserve"> PAGEREF _Toc98678110 \h </w:instrText>
+            </w:r>
+            <w:r>
+              <w:rPr>
+                <w:noProof/>
+                <w:webHidden/>
+              </w:rPr>
+            </w:r>
+            <w:r>
+              <w:rPr>
                 <w:noProof/>
                 <w:webHidden/>
               </w:rPr>
@@ -702,15 +662,13 @@
             </w:r>
             <w:r>
               <w:rPr>
-                <w:rFonts w:ascii="Comic Sans MS" w:hAnsi="Comic Sans MS"/>
-                <w:noProof/>
-                <w:webHidden/>
-              </w:rPr>
-              <w:t>4</w:t>
-            </w:r>
-            <w:r>
-              <w:rPr>
-                <w:rFonts w:ascii="Comic Sans MS" w:hAnsi="Comic Sans MS"/>
+                <w:noProof/>
+                <w:webHidden/>
+              </w:rPr>
+              <w:t>3</w:t>
+            </w:r>
+            <w:r>
+              <w:rPr>
                 <w:noProof/>
                 <w:webHidden/>
               </w:rPr>
@@ -726,46 +684,44 @@
               <w:tab w:val="right" w:leader="dot" w:pos="9350"/>
             </w:tabs>
             <w:rPr>
-              <w:rFonts w:ascii="Comic Sans MS" w:hAnsi="Comic Sans MS" w:cstheme="minorBidi"/>
+              <w:rFonts w:cstheme="minorBidi"/>
               <w:noProof/>
             </w:rPr>
           </w:pPr>
-          <w:hyperlink w:anchor="_Toc87274623" w:history="1">
+          <w:hyperlink w:anchor="_Toc98678111" w:history="1">
+            <w:r>
+              <w:rPr>
+                <w:rStyle w:val="Hyperlink"/>
+                <w:rFonts w:ascii="Symbol" w:hAnsi="Symbol"/>
+                <w:noProof/>
+                <w:lang w:val="bg-BG"/>
+              </w:rPr>
+              <w:t></w:t>
+            </w:r>
+            <w:r>
+              <w:rPr>
+                <w:rFonts w:cstheme="minorBidi"/>
+                <w:noProof/>
+              </w:rPr>
+              <w:tab/>
+            </w:r>
             <w:r>
               <w:rPr>
                 <w:rStyle w:val="Hyperlink"/>
                 <w:rFonts w:ascii="Comic Sans MS" w:hAnsi="Comic Sans MS"/>
                 <w:noProof/>
-                <w:lang w:val="bg-BG"/>
-              </w:rPr>
-              <w:t></w:t>
-            </w:r>
-            <w:r>
-              <w:rPr>
-                <w:rFonts w:ascii="Comic Sans MS" w:hAnsi="Comic Sans MS" w:cstheme="minorBidi"/>
-                <w:noProof/>
+              </w:rPr>
+              <w:t>Discuss ideas</w:t>
+            </w:r>
+            <w:r>
+              <w:rPr>
+                <w:noProof/>
+                <w:webHidden/>
               </w:rPr>
               <w:tab/>
             </w:r>
             <w:r>
               <w:rPr>
-                <w:rStyle w:val="Hyperlink"/>
-                <w:rFonts w:ascii="Comic Sans MS" w:hAnsi="Comic Sans MS"/>
-                <w:noProof/>
-              </w:rPr>
-              <w:t>Discuss ideas</w:t>
-            </w:r>
-            <w:r>
-              <w:rPr>
-                <w:rFonts w:ascii="Comic Sans MS" w:hAnsi="Comic Sans MS"/>
-                <w:noProof/>
-                <w:webHidden/>
-              </w:rPr>
-              <w:tab/>
-            </w:r>
-            <w:r>
-              <w:rPr>
-                <w:rFonts w:ascii="Comic Sans MS" w:hAnsi="Comic Sans MS"/>
                 <w:noProof/>
                 <w:webHidden/>
               </w:rPr>
@@ -773,22 +729,19 @@
             </w:r>
             <w:r>
               <w:rPr>
-                <w:rFonts w:ascii="Comic Sans MS" w:hAnsi="Comic Sans MS"/>
-                <w:noProof/>
-                <w:webHidden/>
-              </w:rPr>
-              <w:instrText xml:space="preserve"> PAGEREF _Toc87274623 \h </w:instrText>
-            </w:r>
-            <w:r>
-              <w:rPr>
-                <w:rFonts w:ascii="Comic Sans MS" w:hAnsi="Comic Sans MS"/>
-                <w:noProof/>
-                <w:webHidden/>
-              </w:rPr>
-            </w:r>
-            <w:r>
-              <w:rPr>
-                <w:rFonts w:ascii="Comic Sans MS" w:hAnsi="Comic Sans MS"/>
+                <w:noProof/>
+                <w:webHidden/>
+              </w:rPr>
+              <w:instrText xml:space="preserve"> PAGEREF _Toc98678111 \h </w:instrText>
+            </w:r>
+            <w:r>
+              <w:rPr>
+                <w:noProof/>
+                <w:webHidden/>
+              </w:rPr>
+            </w:r>
+            <w:r>
+              <w:rPr>
                 <w:noProof/>
                 <w:webHidden/>
               </w:rPr>
@@ -796,15 +749,13 @@
             </w:r>
             <w:r>
               <w:rPr>
-                <w:rFonts w:ascii="Comic Sans MS" w:hAnsi="Comic Sans MS"/>
-                <w:noProof/>
-                <w:webHidden/>
-              </w:rPr>
-              <w:t>5</w:t>
-            </w:r>
-            <w:r>
-              <w:rPr>
-                <w:rFonts w:ascii="Comic Sans MS" w:hAnsi="Comic Sans MS"/>
+                <w:noProof/>
+                <w:webHidden/>
+              </w:rPr>
+              <w:t>3</w:t>
+            </w:r>
+            <w:r>
+              <w:rPr>
                 <w:noProof/>
                 <w:webHidden/>
               </w:rPr>
@@ -820,47 +771,44 @@
               <w:tab w:val="right" w:leader="dot" w:pos="9350"/>
             </w:tabs>
             <w:rPr>
-              <w:rFonts w:ascii="Comic Sans MS" w:hAnsi="Comic Sans MS" w:cstheme="minorBidi"/>
+              <w:rFonts w:cstheme="minorBidi"/>
               <w:noProof/>
             </w:rPr>
           </w:pPr>
-          <w:hyperlink w:anchor="_Toc87274624" w:history="1">
+          <w:hyperlink w:anchor="_Toc98678112" w:history="1">
+            <w:r>
+              <w:rPr>
+                <w:rStyle w:val="Hyperlink"/>
+                <w:rFonts w:ascii="Symbol" w:hAnsi="Symbol"/>
+                <w:noProof/>
+                <w:lang w:val="bg-BG"/>
+              </w:rPr>
+              <w:t></w:t>
+            </w:r>
+            <w:r>
+              <w:rPr>
+                <w:rFonts w:cstheme="minorBidi"/>
+                <w:noProof/>
+              </w:rPr>
+              <w:tab/>
+            </w:r>
             <w:r>
               <w:rPr>
                 <w:rStyle w:val="Hyperlink"/>
                 <w:rFonts w:ascii="Comic Sans MS" w:hAnsi="Comic Sans MS"/>
                 <w:noProof/>
-                <w:lang w:val="bg-BG"/>
-              </w:rPr>
-              <w:t></w:t>
-            </w:r>
-            <w:r>
-              <w:rPr>
-                <w:rFonts w:ascii="Comic Sans MS" w:hAnsi="Comic Sans MS" w:cstheme="minorBidi"/>
-                <w:noProof/>
+              </w:rPr>
+              <w:t>Work on the project</w:t>
+            </w:r>
+            <w:r>
+              <w:rPr>
+                <w:noProof/>
+                <w:webHidden/>
               </w:rPr>
               <w:tab/>
             </w:r>
             <w:r>
               <w:rPr>
-                <w:rStyle w:val="Hyperlink"/>
-                <w:rFonts w:ascii="Comic Sans MS" w:hAnsi="Comic Sans MS"/>
-                <w:noProof/>
-                <w:lang w:val="bg-BG"/>
-              </w:rPr>
-              <w:t>Разпределяне на задачи</w:t>
-            </w:r>
-            <w:r>
-              <w:rPr>
-                <w:rFonts w:ascii="Comic Sans MS" w:hAnsi="Comic Sans MS"/>
-                <w:noProof/>
-                <w:webHidden/>
-              </w:rPr>
-              <w:tab/>
-            </w:r>
-            <w:r>
-              <w:rPr>
-                <w:rFonts w:ascii="Comic Sans MS" w:hAnsi="Comic Sans MS"/>
                 <w:noProof/>
                 <w:webHidden/>
               </w:rPr>
@@ -868,22 +816,19 @@
             </w:r>
             <w:r>
               <w:rPr>
-                <w:rFonts w:ascii="Comic Sans MS" w:hAnsi="Comic Sans MS"/>
-                <w:noProof/>
-                <w:webHidden/>
-              </w:rPr>
-              <w:instrText xml:space="preserve"> PAGEREF _Toc87274624 \h </w:instrText>
-            </w:r>
-            <w:r>
-              <w:rPr>
-                <w:rFonts w:ascii="Comic Sans MS" w:hAnsi="Comic Sans MS"/>
-                <w:noProof/>
-                <w:webHidden/>
-              </w:rPr>
-            </w:r>
-            <w:r>
-              <w:rPr>
-                <w:rFonts w:ascii="Comic Sans MS" w:hAnsi="Comic Sans MS"/>
+                <w:noProof/>
+                <w:webHidden/>
+              </w:rPr>
+              <w:instrText xml:space="preserve"> PAGEREF _Toc98678112 \h </w:instrText>
+            </w:r>
+            <w:r>
+              <w:rPr>
+                <w:noProof/>
+                <w:webHidden/>
+              </w:rPr>
+            </w:r>
+            <w:r>
+              <w:rPr>
                 <w:noProof/>
                 <w:webHidden/>
               </w:rPr>
@@ -891,199 +836,13 @@
             </w:r>
             <w:r>
               <w:rPr>
-                <w:rFonts w:ascii="Comic Sans MS" w:hAnsi="Comic Sans MS"/>
-                <w:noProof/>
-                <w:webHidden/>
-              </w:rPr>
-              <w:t>5</w:t>
-            </w:r>
-            <w:r>
-              <w:rPr>
-                <w:rFonts w:ascii="Comic Sans MS" w:hAnsi="Comic Sans MS"/>
-                <w:noProof/>
-                <w:webHidden/>
-              </w:rPr>
-              <w:fldChar w:fldCharType="end"/>
-            </w:r>
-          </w:hyperlink>
-        </w:p>
-        <w:p>
-          <w:pPr>
-            <w:pStyle w:val="TOC2"/>
-            <w:tabs>
-              <w:tab w:val="left" w:pos="660"/>
-              <w:tab w:val="right" w:leader="dot" w:pos="9350"/>
-            </w:tabs>
-            <w:rPr>
-              <w:rFonts w:ascii="Comic Sans MS" w:hAnsi="Comic Sans MS" w:cstheme="minorBidi"/>
-              <w:noProof/>
-            </w:rPr>
-          </w:pPr>
-          <w:hyperlink w:anchor="_Toc87274625" w:history="1">
-            <w:r>
-              <w:rPr>
-                <w:rStyle w:val="Hyperlink"/>
-                <w:rFonts w:ascii="Comic Sans MS" w:hAnsi="Comic Sans MS"/>
-                <w:noProof/>
-                <w:lang w:val="bg-BG"/>
-              </w:rPr>
-              <w:t></w:t>
-            </w:r>
-            <w:r>
-              <w:rPr>
-                <w:rFonts w:ascii="Comic Sans MS" w:hAnsi="Comic Sans MS" w:cstheme="minorBidi"/>
-                <w:noProof/>
-              </w:rPr>
-              <w:tab/>
-            </w:r>
-            <w:r>
-              <w:rPr>
-                <w:rStyle w:val="Hyperlink"/>
-                <w:rFonts w:ascii="Comic Sans MS" w:hAnsi="Comic Sans MS"/>
-                <w:noProof/>
-              </w:rPr>
-              <w:t>Work on the project</w:t>
-            </w:r>
-            <w:r>
-              <w:rPr>
-                <w:rFonts w:ascii="Comic Sans MS" w:hAnsi="Comic Sans MS"/>
-                <w:noProof/>
-                <w:webHidden/>
-              </w:rPr>
-              <w:tab/>
-            </w:r>
-            <w:r>
-              <w:rPr>
-                <w:rFonts w:ascii="Comic Sans MS" w:hAnsi="Comic Sans MS"/>
-                <w:noProof/>
-                <w:webHidden/>
-              </w:rPr>
-              <w:fldChar w:fldCharType="begin"/>
-            </w:r>
-            <w:r>
-              <w:rPr>
-                <w:rFonts w:ascii="Comic Sans MS" w:hAnsi="Comic Sans MS"/>
-                <w:noProof/>
-                <w:webHidden/>
-              </w:rPr>
-              <w:instrText xml:space="preserve"> PAGEREF _Toc87274625 \h </w:instrText>
-            </w:r>
-            <w:r>
-              <w:rPr>
-                <w:rFonts w:ascii="Comic Sans MS" w:hAnsi="Comic Sans MS"/>
-                <w:noProof/>
-                <w:webHidden/>
-              </w:rPr>
-            </w:r>
-            <w:r>
-              <w:rPr>
-                <w:rFonts w:ascii="Comic Sans MS" w:hAnsi="Comic Sans MS"/>
-                <w:noProof/>
-                <w:webHidden/>
-              </w:rPr>
-              <w:fldChar w:fldCharType="separate"/>
-            </w:r>
-            <w:r>
-              <w:rPr>
-                <w:rFonts w:ascii="Comic Sans MS" w:hAnsi="Comic Sans MS"/>
-                <w:noProof/>
-                <w:webHidden/>
-              </w:rPr>
-              <w:t>5</w:t>
-            </w:r>
-            <w:r>
-              <w:rPr>
-                <w:rFonts w:ascii="Comic Sans MS" w:hAnsi="Comic Sans MS"/>
-                <w:noProof/>
-                <w:webHidden/>
-              </w:rPr>
-              <w:fldChar w:fldCharType="end"/>
-            </w:r>
-          </w:hyperlink>
-        </w:p>
-        <w:p>
-          <w:pPr>
-            <w:pStyle w:val="TOC1"/>
-            <w:rPr>
-              <w:rFonts w:ascii="Comic Sans MS" w:eastAsiaTheme="minorEastAsia" w:hAnsi="Comic Sans MS"/>
-              <w:noProof/>
-            </w:rPr>
-          </w:pPr>
-          <w:hyperlink w:anchor="_Toc87274626" w:history="1">
-            <w:r>
-              <w:rPr>
-                <w:rStyle w:val="Hyperlink"/>
-                <w:rFonts w:ascii="Comic Sans MS" w:hAnsi="Comic Sans MS"/>
-                <w:noProof/>
-                <w:lang w:val="bg-BG"/>
-              </w:rPr>
-              <w:t>5.</w:t>
-            </w:r>
-            <w:r>
-              <w:rPr>
-                <w:rFonts w:ascii="Comic Sans MS" w:eastAsiaTheme="minorEastAsia" w:hAnsi="Comic Sans MS"/>
-                <w:noProof/>
-              </w:rPr>
-              <w:tab/>
-            </w:r>
-            <w:r>
-              <w:rPr>
-                <w:rStyle w:val="Hyperlink"/>
-                <w:rFonts w:ascii="Comic Sans MS" w:hAnsi="Comic Sans MS"/>
-                <w:noProof/>
-              </w:rPr>
-              <w:t>Used functions</w:t>
-            </w:r>
-            <w:r>
-              <w:rPr>
-                <w:rFonts w:ascii="Comic Sans MS" w:hAnsi="Comic Sans MS"/>
-                <w:noProof/>
-                <w:webHidden/>
-              </w:rPr>
-              <w:tab/>
-            </w:r>
-            <w:r>
-              <w:rPr>
-                <w:rFonts w:ascii="Comic Sans MS" w:hAnsi="Comic Sans MS"/>
-                <w:noProof/>
-                <w:webHidden/>
-              </w:rPr>
-              <w:fldChar w:fldCharType="begin"/>
-            </w:r>
-            <w:r>
-              <w:rPr>
-                <w:rFonts w:ascii="Comic Sans MS" w:hAnsi="Comic Sans MS"/>
-                <w:noProof/>
-                <w:webHidden/>
-              </w:rPr>
-              <w:instrText xml:space="preserve"> PAGEREF _Toc87274626 \h </w:instrText>
-            </w:r>
-            <w:r>
-              <w:rPr>
-                <w:rFonts w:ascii="Comic Sans MS" w:hAnsi="Comic Sans MS"/>
-                <w:noProof/>
-                <w:webHidden/>
-              </w:rPr>
-            </w:r>
-            <w:r>
-              <w:rPr>
-                <w:rFonts w:ascii="Comic Sans MS" w:hAnsi="Comic Sans MS"/>
-                <w:noProof/>
-                <w:webHidden/>
-              </w:rPr>
-              <w:fldChar w:fldCharType="separate"/>
-            </w:r>
-            <w:r>
-              <w:rPr>
-                <w:rFonts w:ascii="Comic Sans MS" w:hAnsi="Comic Sans MS"/>
-                <w:noProof/>
-                <w:webHidden/>
-              </w:rPr>
-              <w:t>6</w:t>
-            </w:r>
-            <w:r>
-              <w:rPr>
-                <w:rFonts w:ascii="Comic Sans MS" w:hAnsi="Comic Sans MS"/>
+                <w:noProof/>
+                <w:webHidden/>
+              </w:rPr>
+              <w:t>4</w:t>
+            </w:r>
+            <w:r>
+              <w:rPr>
                 <w:noProof/>
                 <w:webHidden/>
               </w:rPr>
@@ -1409,13 +1168,14 @@
           <w:lang w:val="bg-BG"/>
         </w:rPr>
       </w:pPr>
-      <w:bookmarkStart w:id="0" w:name="_Toc87274617"/>
+      <w:bookmarkStart w:id="0" w:name="_Toc98678105"/>
       <w:r>
         <w:rPr>
           <w:rFonts w:ascii="Comic Sans MS" w:hAnsi="Comic Sans MS"/>
           <w:sz w:val="36"/>
           <w:szCs w:val="36"/>
         </w:rPr>
+        <w:lastRenderedPageBreak/>
         <w:t>Team</w:t>
       </w:r>
       <w:bookmarkEnd w:id="0"/>
@@ -1765,7 +1525,7 @@
           <w:szCs w:val="36"/>
         </w:rPr>
       </w:pPr>
-      <w:bookmarkStart w:id="1" w:name="_Toc87274618"/>
+      <w:bookmarkStart w:id="1" w:name="_Toc98678106"/>
       <w:r>
         <w:rPr>
           <w:rFonts w:ascii="Comic Sans MS" w:hAnsi="Comic Sans MS"/>
@@ -1839,22 +1599,6 @@
           <w:szCs w:val="24"/>
         </w:rPr>
         <w:t>”</w:t>
-      </w:r>
-      <w:r>
-        <w:rPr>
-          <w:rFonts w:ascii="Comic Sans MS" w:hAnsi="Comic Sans MS"/>
-          <w:sz w:val="24"/>
-          <w:szCs w:val="24"/>
-        </w:rPr>
-        <w:t>. Our task was to</w:t>
-      </w:r>
-      <w:r>
-        <w:rPr>
-          <w:rFonts w:ascii="Comic Sans MS" w:hAnsi="Comic Sans MS"/>
-          <w:sz w:val="24"/>
-          <w:szCs w:val="24"/>
-        </w:rPr>
-        <w:t xml:space="preserve"> teach people about History while they have fun</w:t>
       </w:r>
       <w:r>
         <w:rPr>
@@ -1970,7 +1714,7 @@
           <w:lang w:val="bg-BG"/>
         </w:rPr>
       </w:pPr>
-      <w:bookmarkStart w:id="2" w:name="_Toc87274619"/>
+      <w:bookmarkStart w:id="2" w:name="_Toc98678107"/>
       <w:r>
         <w:rPr>
           <w:rFonts w:ascii="Comic Sans MS" w:hAnsi="Comic Sans MS"/>
@@ -2043,7 +1787,31 @@
           <w:sz w:val="24"/>
           <w:szCs w:val="24"/>
         </w:rPr>
-        <w:t>That is the language</w:t>
+        <w:t>These</w:t>
+      </w:r>
+      <w:r>
+        <w:rPr>
+          <w:rFonts w:ascii="Comic Sans MS" w:hAnsi="Comic Sans MS"/>
+          <w:sz w:val="24"/>
+          <w:szCs w:val="24"/>
+        </w:rPr>
+        <w:t xml:space="preserve"> </w:t>
+      </w:r>
+      <w:r>
+        <w:rPr>
+          <w:rFonts w:ascii="Comic Sans MS" w:hAnsi="Comic Sans MS"/>
+          <w:sz w:val="24"/>
+          <w:szCs w:val="24"/>
+        </w:rPr>
+        <w:t>are</w:t>
+      </w:r>
+      <w:r>
+        <w:rPr>
+          <w:rFonts w:ascii="Comic Sans MS" w:hAnsi="Comic Sans MS"/>
+          <w:sz w:val="24"/>
+          <w:szCs w:val="24"/>
+        </w:rPr>
+        <w:t xml:space="preserve"> the language</w:t>
       </w:r>
       <w:r>
         <w:rPr>
@@ -2101,7 +1869,23 @@
           <w:sz w:val="24"/>
           <w:szCs w:val="24"/>
         </w:rPr>
-        <w:t xml:space="preserve"> – That is a JavaScript library we used for the realization of the project.</w:t>
+        <w:t xml:space="preserve"> – Th</w:t>
+      </w:r>
+      <w:r>
+        <w:rPr>
+          <w:rFonts w:ascii="Comic Sans MS" w:hAnsi="Comic Sans MS"/>
+          <w:sz w:val="24"/>
+          <w:szCs w:val="24"/>
+        </w:rPr>
+        <w:t>is</w:t>
+      </w:r>
+      <w:r>
+        <w:rPr>
+          <w:rFonts w:ascii="Comic Sans MS" w:hAnsi="Comic Sans MS"/>
+          <w:sz w:val="24"/>
+          <w:szCs w:val="24"/>
+        </w:rPr>
+        <w:t xml:space="preserve"> is a JavaScript library we used for the realization of the project.</w:t>
       </w:r>
     </w:p>
     <w:p>
@@ -2163,7 +1947,7 @@
           <w:sz w:val="24"/>
           <w:szCs w:val="24"/>
         </w:rPr>
-        <w:t>We have used GitHub for collaboration between us, organizing meetings and assigning tasks</w:t>
+        <w:t>We used GitHub for collaboration between us, organizing meetings and assigning tasks</w:t>
       </w:r>
       <w:r>
         <w:rPr>
@@ -2223,7 +2007,7 @@
           <w:sz w:val="24"/>
           <w:szCs w:val="24"/>
         </w:rPr>
-        <w:t>We have used Discord for communication</w:t>
+        <w:t>We used Discord for communication</w:t>
       </w:r>
       <w:r>
         <w:rPr>
@@ -2360,7 +2144,7 @@
           <w:lang w:val="bg-BG"/>
         </w:rPr>
       </w:pPr>
-      <w:bookmarkStart w:id="3" w:name="_Toc87274620"/>
+      <w:bookmarkStart w:id="3" w:name="_Toc98678108"/>
       <w:r>
         <w:rPr>
           <w:rFonts w:ascii="Comic Sans MS" w:hAnsi="Comic Sans MS"/>
@@ -2409,7 +2193,7 @@
           <w:lang w:val="bg-BG"/>
         </w:rPr>
       </w:pPr>
-      <w:bookmarkStart w:id="4" w:name="_Toc87274621"/>
+      <w:bookmarkStart w:id="4" w:name="_Toc98678109"/>
       <w:r>
         <w:rPr>
           <w:rFonts w:ascii="Comic Sans MS" w:hAnsi="Comic Sans MS"/>
@@ -2465,15 +2249,47 @@
           <w:sz w:val="24"/>
           <w:szCs w:val="24"/>
         </w:rPr>
-        <w:t xml:space="preserve"> a unique role. </w:t>
-      </w:r>
-      <w:r>
-        <w:rPr>
-          <w:rFonts w:ascii="Comic Sans MS" w:hAnsi="Comic Sans MS"/>
-          <w:sz w:val="24"/>
-          <w:szCs w:val="24"/>
-        </w:rPr>
-        <w:t>Our roles are determined by our skills and knowledge.</w:t>
+        <w:t xml:space="preserve"> </w:t>
+      </w:r>
+      <w:r>
+        <w:rPr>
+          <w:rFonts w:ascii="Comic Sans MS" w:hAnsi="Comic Sans MS"/>
+          <w:sz w:val="24"/>
+          <w:szCs w:val="24"/>
+        </w:rPr>
+        <w:t>our own roles</w:t>
+      </w:r>
+      <w:r>
+        <w:rPr>
+          <w:rFonts w:ascii="Comic Sans MS" w:hAnsi="Comic Sans MS"/>
+          <w:sz w:val="24"/>
+          <w:szCs w:val="24"/>
+        </w:rPr>
+        <w:t xml:space="preserve">. </w:t>
+      </w:r>
+      <w:r>
+        <w:rPr>
+          <w:rFonts w:ascii="Comic Sans MS" w:hAnsi="Comic Sans MS"/>
+          <w:sz w:val="24"/>
+          <w:szCs w:val="24"/>
+        </w:rPr>
+        <w:t xml:space="preserve">They </w:t>
+      </w:r>
+      <w:r>
+        <w:rPr>
+          <w:rFonts w:ascii="Comic Sans MS" w:hAnsi="Comic Sans MS"/>
+          <w:sz w:val="24"/>
+          <w:szCs w:val="24"/>
+        </w:rPr>
+        <w:t>are determined by our skills and knowledge.</w:t>
+      </w:r>
+      <w:r>
+        <w:rPr>
+          <w:rFonts w:ascii="Comic Sans MS" w:hAnsi="Comic Sans MS"/>
+          <w:sz w:val="24"/>
+          <w:szCs w:val="24"/>
+        </w:rPr>
+        <w:t xml:space="preserve"> The role for Yanislav is to make the code for the game and design it. The role for Vladislav is to help Yanislav with the design for the game and make the documentation and presentation.</w:t>
       </w:r>
     </w:p>
     <w:p>
@@ -2499,7 +2315,7 @@
           <w:lang w:val="bg-BG"/>
         </w:rPr>
       </w:pPr>
-      <w:bookmarkStart w:id="5" w:name="_Toc87274622"/>
+      <w:bookmarkStart w:id="5" w:name="_Toc98678110"/>
       <w:r>
         <w:rPr>
           <w:rFonts w:ascii="Comic Sans MS" w:hAnsi="Comic Sans MS"/>
@@ -2524,6 +2340,78 @@
           <w:szCs w:val="24"/>
         </w:rPr>
         <w:t>To achieve our goals, we had to spend some of our time in researching.</w:t>
+      </w:r>
+      <w:r>
+        <w:rPr>
+          <w:rFonts w:ascii="Comic Sans MS" w:hAnsi="Comic Sans MS"/>
+          <w:sz w:val="24"/>
+          <w:szCs w:val="24"/>
+        </w:rPr>
+        <w:t xml:space="preserve"> For example we had to learn jQuery in order to</w:t>
+      </w:r>
+      <w:r>
+        <w:rPr>
+          <w:rFonts w:ascii="Comic Sans MS" w:hAnsi="Comic Sans MS"/>
+          <w:sz w:val="24"/>
+          <w:szCs w:val="24"/>
+        </w:rPr>
+        <w:t xml:space="preserve"> </w:t>
+      </w:r>
+      <w:r>
+        <w:rPr>
+          <w:rFonts w:ascii="Comic Sans MS" w:hAnsi="Comic Sans MS"/>
+          <w:sz w:val="24"/>
+          <w:szCs w:val="24"/>
+        </w:rPr>
+        <w:t xml:space="preserve">make it easy to change </w:t>
+      </w:r>
+      <w:r>
+        <w:rPr>
+          <w:rFonts w:ascii="Comic Sans MS" w:hAnsi="Comic Sans MS"/>
+          <w:sz w:val="24"/>
+          <w:szCs w:val="24"/>
+        </w:rPr>
+        <w:t>JavaScript</w:t>
+      </w:r>
+      <w:r>
+        <w:rPr>
+          <w:rFonts w:ascii="Comic Sans MS" w:hAnsi="Comic Sans MS"/>
+          <w:sz w:val="24"/>
+          <w:szCs w:val="24"/>
+        </w:rPr>
+        <w:t xml:space="preserve"> elements</w:t>
+      </w:r>
+      <w:r>
+        <w:rPr>
+          <w:rFonts w:ascii="Comic Sans MS" w:hAnsi="Comic Sans MS"/>
+          <w:sz w:val="24"/>
+          <w:szCs w:val="24"/>
+        </w:rPr>
+        <w:t>. We learned about local storage and how to use it.</w:t>
+      </w:r>
+      <w:r>
+        <w:rPr>
+          <w:rFonts w:ascii="Comic Sans MS" w:hAnsi="Comic Sans MS"/>
+          <w:sz w:val="24"/>
+          <w:szCs w:val="24"/>
+        </w:rPr>
+        <w:t xml:space="preserve"> The purpose for local storage is to </w:t>
+      </w:r>
+      <w:r>
+        <w:rPr>
+          <w:rFonts w:ascii="Comic Sans MS" w:hAnsi="Comic Sans MS"/>
+          <w:sz w:val="24"/>
+          <w:szCs w:val="24"/>
+        </w:rPr>
+        <w:t>save key-value pairs in a web browser with no expiration date</w:t>
+      </w:r>
+      <w:r>
+        <w:rPr>
+          <w:rFonts w:ascii="Comic Sans MS" w:hAnsi="Comic Sans MS"/>
+          <w:sz w:val="24"/>
+          <w:szCs w:val="24"/>
+        </w:rPr>
+        <w:t>.</w:t>
       </w:r>
     </w:p>
     <w:p>
@@ -2548,7 +2436,7 @@
           <w:lang w:val="bg-BG"/>
         </w:rPr>
       </w:pPr>
-      <w:bookmarkStart w:id="6" w:name="_Toc87274623"/>
+      <w:bookmarkStart w:id="6" w:name="_Toc98678111"/>
       <w:r>
         <w:rPr>
           <w:rFonts w:ascii="Comic Sans MS" w:hAnsi="Comic Sans MS"/>
@@ -2620,7 +2508,23 @@
           <w:sz w:val="24"/>
           <w:szCs w:val="24"/>
         </w:rPr>
-        <w:t xml:space="preserve">, we discussed the ideas and assigned </w:t>
+        <w:t xml:space="preserve">, we discussed the </w:t>
+      </w:r>
+      <w:r>
+        <w:rPr>
+          <w:rFonts w:ascii="Comic Sans MS" w:hAnsi="Comic Sans MS"/>
+          <w:sz w:val="24"/>
+          <w:szCs w:val="24"/>
+        </w:rPr>
+        <w:t>m</w:t>
+      </w:r>
+      <w:r>
+        <w:rPr>
+          <w:rFonts w:ascii="Comic Sans MS" w:hAnsi="Comic Sans MS"/>
+          <w:sz w:val="24"/>
+          <w:szCs w:val="24"/>
+        </w:rPr>
+        <w:t xml:space="preserve"> and assigned </w:t>
       </w:r>
       <w:r>
         <w:rPr>
@@ -2662,11 +2566,93 @@
         </w:rPr>
         <w:t>.</w:t>
       </w:r>
-    </w:p>
-    <w:p>
-      <w:pPr>
-        <w:rPr>
-          <w:rFonts w:ascii="Comic Sans MS" w:hAnsi="Comic Sans MS"/>
+      <w:r>
+        <w:rPr>
+          <w:rFonts w:ascii="Comic Sans MS" w:hAnsi="Comic Sans MS"/>
+          <w:sz w:val="24"/>
+          <w:szCs w:val="24"/>
+        </w:rPr>
+        <w:t xml:space="preserve"> The main idea was to make a game where you fight against </w:t>
+      </w:r>
+      <w:r>
+        <w:rPr>
+          <w:rFonts w:ascii="Comic Sans MS" w:hAnsi="Comic Sans MS"/>
+          <w:sz w:val="24"/>
+          <w:szCs w:val="24"/>
+        </w:rPr>
+        <w:t>B</w:t>
+      </w:r>
+      <w:r>
+        <w:rPr>
+          <w:rFonts w:ascii="Comic Sans MS" w:hAnsi="Comic Sans MS"/>
+          <w:sz w:val="24"/>
+          <w:szCs w:val="24"/>
+        </w:rPr>
+        <w:t>i</w:t>
+      </w:r>
+      <w:r>
+        <w:rPr>
+          <w:rFonts w:ascii="Comic Sans MS" w:hAnsi="Comic Sans MS"/>
+          <w:sz w:val="24"/>
+          <w:szCs w:val="24"/>
+        </w:rPr>
+        <w:t>t</w:t>
+      </w:r>
+      <w:r>
+        <w:rPr>
+          <w:rFonts w:ascii="Comic Sans MS" w:hAnsi="Comic Sans MS"/>
+          <w:sz w:val="24"/>
+          <w:szCs w:val="24"/>
+        </w:rPr>
+        <w:t>ler</w:t>
+      </w:r>
+      <w:r>
+        <w:rPr>
+          <w:rFonts w:ascii="Comic Sans MS" w:hAnsi="Comic Sans MS"/>
+          <w:sz w:val="24"/>
+          <w:szCs w:val="24"/>
+        </w:rPr>
+        <w:t xml:space="preserve"> using fragments scattered around the world. Each </w:t>
+      </w:r>
+      <w:r>
+        <w:rPr>
+          <w:rFonts w:ascii="Comic Sans MS" w:hAnsi="Comic Sans MS"/>
+          <w:sz w:val="24"/>
+          <w:szCs w:val="24"/>
+        </w:rPr>
+        <w:t>fragment</w:t>
+      </w:r>
+      <w:r>
+        <w:rPr>
+          <w:rFonts w:ascii="Comic Sans MS" w:hAnsi="Comic Sans MS"/>
+          <w:sz w:val="24"/>
+          <w:szCs w:val="24"/>
+        </w:rPr>
+        <w:t xml:space="preserve"> is gotten from a different country. The final boss is </w:t>
+      </w:r>
+      <w:r>
+        <w:rPr>
+          <w:rFonts w:ascii="Comic Sans MS" w:hAnsi="Comic Sans MS"/>
+          <w:sz w:val="24"/>
+          <w:szCs w:val="24"/>
+        </w:rPr>
+        <w:t>B</w:t>
+      </w:r>
+      <w:r>
+        <w:rPr>
+          <w:rFonts w:ascii="Comic Sans MS" w:hAnsi="Comic Sans MS"/>
+          <w:sz w:val="24"/>
+          <w:szCs w:val="24"/>
+        </w:rPr>
+        <w:t>itler.</w:t>
+      </w:r>
+    </w:p>
+    <w:p>
+      <w:pPr>
+        <w:rPr>
+          <w:rFonts w:ascii="Comic Sans MS" w:hAnsi="Comic Sans MS"/>
+          <w:sz w:val="24"/>
+          <w:szCs w:val="24"/>
           <w:lang w:val="bg-BG"/>
         </w:rPr>
       </w:pPr>
@@ -2683,12 +2669,15 @@
           <w:lang w:val="bg-BG"/>
         </w:rPr>
       </w:pPr>
-      <w:r>
-        <w:rPr>
-          <w:rFonts w:ascii="Comic Sans MS" w:hAnsi="Comic Sans MS"/>
-        </w:rPr>
-        <w:t>Allocation of tasks</w:t>
-      </w:r>
+      <w:bookmarkStart w:id="7" w:name="_Toc98678112"/>
+      <w:r>
+        <w:rPr>
+          <w:rFonts w:ascii="Comic Sans MS" w:hAnsi="Comic Sans MS"/>
+        </w:rPr>
+        <w:lastRenderedPageBreak/>
+        <w:t>Work on the project</w:t>
+      </w:r>
+      <w:bookmarkEnd w:id="7"/>
     </w:p>
     <w:p>
       <w:pPr>
@@ -2705,7 +2694,7 @@
           <w:sz w:val="24"/>
           <w:szCs w:val="24"/>
         </w:rPr>
-        <w:t xml:space="preserve">Each of us has a unique role and the tasks </w:t>
+        <w:t xml:space="preserve">After </w:t>
       </w:r>
       <w:r>
         <w:rPr>
@@ -2721,72 +2710,6 @@
           <w:sz w:val="24"/>
           <w:szCs w:val="24"/>
         </w:rPr>
-        <w:t xml:space="preserve"> receive is determined according to it.</w:t>
-      </w:r>
-    </w:p>
-    <w:p>
-      <w:pPr>
-        <w:ind w:left="360"/>
-        <w:rPr>
-          <w:rFonts w:ascii="Comic Sans MS" w:hAnsi="Comic Sans MS"/>
-          <w:sz w:val="24"/>
-          <w:szCs w:val="24"/>
-          <w:lang w:val="bg-BG"/>
-        </w:rPr>
-      </w:pPr>
-    </w:p>
-    <w:p>
-      <w:pPr>
-        <w:pStyle w:val="Heading2"/>
-        <w:numPr>
-          <w:ilvl w:val="0"/>
-          <w:numId w:val="3"/>
-        </w:numPr>
-        <w:rPr>
-          <w:rFonts w:ascii="Comic Sans MS" w:hAnsi="Comic Sans MS"/>
-          <w:lang w:val="bg-BG"/>
-        </w:rPr>
-      </w:pPr>
-      <w:bookmarkStart w:id="7" w:name="_Toc87274625"/>
-      <w:r>
-        <w:rPr>
-          <w:rFonts w:ascii="Comic Sans MS" w:hAnsi="Comic Sans MS"/>
-        </w:rPr>
-        <w:t>Work on the project</w:t>
-      </w:r>
-      <w:bookmarkEnd w:id="7"/>
-    </w:p>
-    <w:p>
-      <w:pPr>
-        <w:ind w:left="360"/>
-        <w:rPr>
-          <w:rFonts w:ascii="Comic Sans MS" w:hAnsi="Comic Sans MS"/>
-          <w:sz w:val="24"/>
-          <w:szCs w:val="24"/>
-        </w:rPr>
-      </w:pPr>
-      <w:r>
-        <w:rPr>
-          <w:rFonts w:ascii="Comic Sans MS" w:hAnsi="Comic Sans MS"/>
-          <w:sz w:val="24"/>
-          <w:szCs w:val="24"/>
-        </w:rPr>
-        <w:t xml:space="preserve">After </w:t>
-      </w:r>
-      <w:r>
-        <w:rPr>
-          <w:rFonts w:ascii="Comic Sans MS" w:hAnsi="Comic Sans MS"/>
-          <w:sz w:val="24"/>
-          <w:szCs w:val="24"/>
-        </w:rPr>
-        <w:t>we</w:t>
-      </w:r>
-      <w:r>
-        <w:rPr>
-          <w:rFonts w:ascii="Comic Sans MS" w:hAnsi="Comic Sans MS"/>
-          <w:sz w:val="24"/>
-          <w:szCs w:val="24"/>
-        </w:rPr>
         <w:t xml:space="preserve"> receive</w:t>
       </w:r>
       <w:r>
@@ -2819,50 +2742,80 @@
           <w:sz w:val="24"/>
           <w:szCs w:val="24"/>
         </w:rPr>
-        <w:t xml:space="preserve"> tasks, we started working on the project. Together we managed to create the final product.</w:t>
-      </w:r>
-    </w:p>
-    <w:p>
-      <w:pPr>
-        <w:ind w:left="360"/>
-        <w:rPr>
-          <w:sz w:val="24"/>
-          <w:szCs w:val="24"/>
-          <w:lang w:val="bg-BG"/>
-        </w:rPr>
-      </w:pPr>
-    </w:p>
-    <w:p>
-      <w:pPr>
-        <w:rPr>
-          <w:sz w:val="24"/>
-          <w:szCs w:val="24"/>
-          <w:lang w:val="bg-BG"/>
-        </w:rPr>
-      </w:pPr>
-      <w:r>
-        <w:rPr>
-          <w:sz w:val="24"/>
-          <w:szCs w:val="24"/>
-          <w:lang w:val="bg-BG"/>
-        </w:rPr>
-        <w:br w:type="page"/>
-      </w:r>
-    </w:p>
-    <w:p>
-      <w:pPr>
-        <w:ind w:left="360"/>
-        <w:rPr>
-          <w:sz w:val="24"/>
-          <w:szCs w:val="24"/>
-          <w:lang w:val="bg-BG"/>
-        </w:rPr>
-      </w:pPr>
-    </w:p>
-    <w:p>
-      <w:pPr>
-        <w:jc w:val="both"/>
-      </w:pPr>
+        <w:t xml:space="preserve"> tasks, we started working on the project. </w:t>
+      </w:r>
+      <w:r>
+        <w:rPr>
+          <w:rFonts w:ascii="Comic Sans MS" w:hAnsi="Comic Sans MS"/>
+          <w:sz w:val="24"/>
+          <w:szCs w:val="24"/>
+        </w:rPr>
+        <w:t>Yanislav did the code for the whole game</w:t>
+      </w:r>
+      <w:r>
+        <w:rPr>
+          <w:rFonts w:ascii="Comic Sans MS" w:hAnsi="Comic Sans MS"/>
+          <w:sz w:val="24"/>
+          <w:szCs w:val="24"/>
+        </w:rPr>
+        <w:t xml:space="preserve"> and design</w:t>
+      </w:r>
+      <w:r>
+        <w:rPr>
+          <w:rFonts w:ascii="Comic Sans MS" w:hAnsi="Comic Sans MS"/>
+          <w:sz w:val="24"/>
+          <w:szCs w:val="24"/>
+        </w:rPr>
+        <w:t>ed</w:t>
+      </w:r>
+      <w:r>
+        <w:rPr>
+          <w:rFonts w:ascii="Comic Sans MS" w:hAnsi="Comic Sans MS"/>
+          <w:sz w:val="24"/>
+          <w:szCs w:val="24"/>
+        </w:rPr>
+        <w:t xml:space="preserve"> it</w:t>
+      </w:r>
+      <w:r>
+        <w:rPr>
+          <w:rFonts w:ascii="Comic Sans MS" w:hAnsi="Comic Sans MS"/>
+          <w:sz w:val="24"/>
+          <w:szCs w:val="24"/>
+        </w:rPr>
+        <w:t xml:space="preserve">. Vladislav </w:t>
+      </w:r>
+      <w:r>
+        <w:rPr>
+          <w:rFonts w:ascii="Comic Sans MS" w:hAnsi="Comic Sans MS"/>
+          <w:sz w:val="24"/>
+          <w:szCs w:val="24"/>
+        </w:rPr>
+        <w:t xml:space="preserve">helped Yanislav for the </w:t>
+      </w:r>
+      <w:r>
+        <w:rPr>
+          <w:rFonts w:ascii="Comic Sans MS" w:hAnsi="Comic Sans MS"/>
+          <w:sz w:val="24"/>
+          <w:szCs w:val="24"/>
+        </w:rPr>
+        <w:t xml:space="preserve">design </w:t>
+      </w:r>
+      <w:r>
+        <w:rPr>
+          <w:rFonts w:ascii="Comic Sans MS" w:hAnsi="Comic Sans MS"/>
+          <w:sz w:val="24"/>
+          <w:szCs w:val="24"/>
+        </w:rPr>
+        <w:t>of the</w:t>
+      </w:r>
+      <w:r>
+        <w:rPr>
+          <w:rFonts w:ascii="Comic Sans MS" w:hAnsi="Comic Sans MS"/>
+          <w:sz w:val="24"/>
+          <w:szCs w:val="24"/>
+        </w:rPr>
+        <w:t xml:space="preserve"> game and made the documentation and presentation for the project.</w:t>
+      </w:r>
     </w:p>
     <w:sectPr>
       <w:pgSz w:w="12240" w:h="15840"/>

</xml_diff>